<commit_message>
updated version of fixed code
</commit_message>
<xml_diff>
--- a/lab03_guess_whos_fault/Courtney_Lab3_report.docx
+++ b/lab03_guess_whos_fault/Courtney_Lab3_report.docx
@@ -17,40 +17,6 @@
           <w:b/>
           <w:bCs/>
         </w:rPr>
-        <w:t>Add validation code, to check if the user enters something other than 0, 1, 2, 3 or 4.</w:t>
-      </w:r>
-    </w:p>
-    <w:p>
-      <w:pPr>
-        <w:spacing w:after="0"/>
-        <w:rPr>
-          <w:rFonts w:ascii="Times New Roman" w:hAnsi="Times New Roman" w:cs="Times New Roman"/>
-        </w:rPr>
-      </w:pPr>
-    </w:p>
-    <w:p>
-      <w:pPr>
-        <w:spacing w:after="0"/>
-        <w:rPr>
-          <w:rFonts w:ascii="Times New Roman" w:hAnsi="Times New Roman" w:cs="Times New Roman"/>
-        </w:rPr>
-      </w:pPr>
-    </w:p>
-    <w:p>
-      <w:pPr>
-        <w:spacing w:after="0"/>
-        <w:rPr>
-          <w:rFonts w:ascii="Times New Roman" w:hAnsi="Times New Roman" w:cs="Times New Roman"/>
-          <w:b/>
-          <w:bCs/>
-        </w:rPr>
-      </w:pPr>
-      <w:r>
-        <w:rPr>
-          <w:rFonts w:ascii="Times New Roman" w:hAnsi="Times New Roman" w:cs="Times New Roman"/>
-          <w:b/>
-          <w:bCs/>
-        </w:rPr>
         <w:t>#0 – What are the three errors?</w:t>
       </w:r>
     </w:p>
@@ -65,8 +31,95 @@
         <w:rPr>
           <w:rFonts w:ascii="Times New Roman" w:hAnsi="Times New Roman" w:cs="Times New Roman"/>
         </w:rPr>
+        <w:t>Before opening the code, I compiled the initial program with flags for:</w:t>
+      </w:r>
+    </w:p>
+    <w:p>
+      <w:pPr>
+        <w:spacing w:after="0"/>
+        <w:rPr>
+          <w:rFonts w:ascii="Times New Roman" w:hAnsi="Times New Roman" w:cs="Times New Roman"/>
+        </w:rPr>
+      </w:pPr>
+      <w:r>
+        <w:rPr>
+          <w:rFonts w:ascii="Times New Roman" w:hAnsi="Times New Roman" w:cs="Times New Roman"/>
+        </w:rPr>
+        <w:tab/>
+        <w:t>Debugging: -g</w:t>
+      </w:r>
+    </w:p>
+    <w:p>
+      <w:pPr>
+        <w:spacing w:after="0"/>
+        <w:rPr>
+          <w:rFonts w:ascii="Times New Roman" w:hAnsi="Times New Roman" w:cs="Times New Roman"/>
+        </w:rPr>
+      </w:pPr>
+      <w:r>
+        <w:rPr>
+          <w:rFonts w:ascii="Times New Roman" w:hAnsi="Times New Roman" w:cs="Times New Roman"/>
+        </w:rPr>
+        <w:tab/>
+        <w:t xml:space="preserve">Optimization Level: -O1 </w:t>
+      </w:r>
+    </w:p>
+    <w:p>
+      <w:pPr>
+        <w:spacing w:after="0"/>
+        <w:rPr>
+          <w:rFonts w:ascii="Times New Roman" w:hAnsi="Times New Roman" w:cs="Times New Roman"/>
+        </w:rPr>
+      </w:pPr>
+      <w:r>
+        <w:rPr>
+          <w:rFonts w:ascii="Times New Roman" w:hAnsi="Times New Roman" w:cs="Times New Roman"/>
+        </w:rPr>
+        <w:t xml:space="preserve">Optimization is just a fancy way of getting the compiler to execute code quicker, anywhere between no optimizations (-O0) and the max (-O3). It allows tools like </w:t>
+      </w:r>
+      <w:proofErr w:type="spellStart"/>
+      <w:r>
+        <w:rPr>
+          <w:rFonts w:ascii="Times New Roman" w:hAnsi="Times New Roman" w:cs="Times New Roman"/>
+        </w:rPr>
+        <w:t>Valgrind</w:t>
+      </w:r>
+      <w:proofErr w:type="spellEnd"/>
+      <w:r>
+        <w:rPr>
+          <w:rFonts w:ascii="Times New Roman" w:hAnsi="Times New Roman" w:cs="Times New Roman"/>
+        </w:rPr>
+        <w:t xml:space="preserve"> to read errors and memory leaks better. The downside is that if you use too high an optimization level, it can obfuscate some of the error handling that </w:t>
+      </w:r>
+      <w:proofErr w:type="spellStart"/>
+      <w:r>
+        <w:rPr>
+          <w:rFonts w:ascii="Times New Roman" w:hAnsi="Times New Roman" w:cs="Times New Roman"/>
+        </w:rPr>
+        <w:t>Valgrind</w:t>
+      </w:r>
+      <w:proofErr w:type="spellEnd"/>
+      <w:r>
+        <w:rPr>
+          <w:rFonts w:ascii="Times New Roman" w:hAnsi="Times New Roman" w:cs="Times New Roman"/>
+        </w:rPr>
+        <w:t xml:space="preserve"> uses to check. </w:t>
+      </w:r>
+    </w:p>
+    <w:p>
+      <w:pPr>
+        <w:spacing w:after="0"/>
+        <w:rPr>
+          <w:rFonts w:ascii="Times New Roman" w:hAnsi="Times New Roman" w:cs="Times New Roman"/>
+        </w:rPr>
+      </w:pPr>
+      <w:r>
+        <w:rPr>
+          <w:rFonts w:ascii="Times New Roman" w:hAnsi="Times New Roman" w:cs="Times New Roman"/>
+          <w:noProof/>
+        </w:rPr>
         <w:drawing>
-          <wp:inline distT="0" distB="0" distL="0" distR="0" wp14:anchorId="3194F242" wp14:editId="0954744D">
+          <wp:inline distT="0" distB="0" distL="0" distR="0" wp14:anchorId="3AE9B85D" wp14:editId="1D81BD08">
             <wp:extent cx="5943600" cy="5979795"/>
             <wp:effectExtent l="0" t="0" r="0" b="1905"/>
             <wp:docPr id="1752641311" name="Picture 1" descr="A screen shot of a computer program&#10;&#10;AI-generated content may be incorrect."/>
@@ -109,14 +162,208 @@
           <w:rFonts w:ascii="Times New Roman" w:hAnsi="Times New Roman" w:cs="Times New Roman"/>
         </w:rPr>
       </w:pPr>
-    </w:p>
-    <w:p>
-      <w:pPr>
-        <w:spacing w:after="0"/>
-        <w:rPr>
-          <w:rFonts w:ascii="Times New Roman" w:hAnsi="Times New Roman" w:cs="Times New Roman"/>
-        </w:rPr>
-      </w:pPr>
+      <w:r>
+        <w:rPr>
+          <w:rFonts w:ascii="Times New Roman" w:hAnsi="Times New Roman" w:cs="Times New Roman"/>
+        </w:rPr>
+        <w:t xml:space="preserve">It appears that, from the Warnings, </w:t>
+      </w:r>
+      <w:proofErr w:type="spellStart"/>
+      <w:r>
+        <w:rPr>
+          <w:rFonts w:ascii="Times New Roman" w:hAnsi="Times New Roman" w:cs="Times New Roman"/>
+        </w:rPr>
+        <w:t>mysteryAnimal</w:t>
+      </w:r>
+      <w:proofErr w:type="spellEnd"/>
+      <w:r>
+        <w:rPr>
+          <w:rFonts w:ascii="Times New Roman" w:hAnsi="Times New Roman" w:cs="Times New Roman"/>
+        </w:rPr>
+        <w:t xml:space="preserve"> was declared on line 32, but is uninitialized</w:t>
+      </w:r>
+      <w:r>
+        <w:rPr>
+          <w:rFonts w:ascii="Times New Roman" w:hAnsi="Times New Roman" w:cs="Times New Roman"/>
+        </w:rPr>
+        <w:t xml:space="preserve"> – causing the first error. </w:t>
+      </w:r>
+    </w:p>
+    <w:p>
+      <w:pPr>
+        <w:spacing w:after="0"/>
+        <w:rPr>
+          <w:rFonts w:ascii="Times New Roman" w:hAnsi="Times New Roman" w:cs="Times New Roman"/>
+        </w:rPr>
+      </w:pPr>
+      <w:r>
+        <w:rPr>
+          <w:rFonts w:ascii="Times New Roman" w:hAnsi="Times New Roman" w:cs="Times New Roman"/>
+        </w:rPr>
+        <w:lastRenderedPageBreak/>
+        <w:t xml:space="preserve">Next, from </w:t>
+      </w:r>
+      <w:proofErr w:type="spellStart"/>
+      <w:r>
+        <w:rPr>
+          <w:rFonts w:ascii="Times New Roman" w:hAnsi="Times New Roman" w:cs="Times New Roman"/>
+        </w:rPr>
+        <w:t>Valgrind’s</w:t>
+      </w:r>
+      <w:proofErr w:type="spellEnd"/>
+      <w:r>
+        <w:rPr>
+          <w:rFonts w:ascii="Times New Roman" w:hAnsi="Times New Roman" w:cs="Times New Roman"/>
+        </w:rPr>
+        <w:t xml:space="preserve"> leak check, I was unable to write to STDIN after the prompt </w:t>
+      </w:r>
+      <w:proofErr w:type="gramStart"/>
+      <w:r>
+        <w:rPr>
+          <w:rFonts w:ascii="Times New Roman" w:hAnsi="Times New Roman" w:cs="Times New Roman"/>
+        </w:rPr>
+        <w:t>showed</w:t>
+      </w:r>
+      <w:proofErr w:type="gramEnd"/>
+      <w:r>
+        <w:rPr>
+          <w:rFonts w:ascii="Times New Roman" w:hAnsi="Times New Roman" w:cs="Times New Roman"/>
+        </w:rPr>
+        <w:t>.</w:t>
+      </w:r>
+      <w:r>
+        <w:rPr>
+          <w:rFonts w:ascii="Times New Roman" w:hAnsi="Times New Roman" w:cs="Times New Roman"/>
+        </w:rPr>
+        <w:t xml:space="preserve"> This was because the program tried to read where the pointer was </w:t>
+      </w:r>
+      <w:proofErr w:type="gramStart"/>
+      <w:r>
+        <w:rPr>
+          <w:rFonts w:ascii="Times New Roman" w:hAnsi="Times New Roman" w:cs="Times New Roman"/>
+        </w:rPr>
+        <w:t>looking, but</w:t>
+      </w:r>
+      <w:proofErr w:type="gramEnd"/>
+      <w:r>
+        <w:rPr>
+          <w:rFonts w:ascii="Times New Roman" w:hAnsi="Times New Roman" w:cs="Times New Roman"/>
+        </w:rPr>
+        <w:t xml:space="preserve"> failed – causing the second error.</w:t>
+      </w:r>
+    </w:p>
+    <w:p>
+      <w:pPr>
+        <w:spacing w:after="0"/>
+        <w:rPr>
+          <w:rFonts w:ascii="Times New Roman" w:hAnsi="Times New Roman" w:cs="Times New Roman"/>
+        </w:rPr>
+      </w:pPr>
+      <w:r>
+        <w:rPr>
+          <w:rFonts w:ascii="Times New Roman" w:hAnsi="Times New Roman" w:cs="Times New Roman"/>
+          <w:noProof/>
+        </w:rPr>
+        <w:drawing>
+          <wp:inline distT="0" distB="0" distL="0" distR="0" wp14:anchorId="27928B0D" wp14:editId="61741809">
+            <wp:extent cx="5943600" cy="6257925"/>
+            <wp:effectExtent l="0" t="0" r="0" b="9525"/>
+            <wp:docPr id="2107130450" name="Picture 1" descr="A screenshot of a computer program&#10;&#10;AI-generated content may be incorrect."/>
+            <wp:cNvGraphicFramePr>
+              <a:graphicFrameLocks xmlns:a="http://schemas.openxmlformats.org/drawingml/2006/main" noChangeAspect="1"/>
+            </wp:cNvGraphicFramePr>
+            <a:graphic xmlns:a="http://schemas.openxmlformats.org/drawingml/2006/main">
+              <a:graphicData uri="http://schemas.openxmlformats.org/drawingml/2006/picture">
+                <pic:pic xmlns:pic="http://schemas.openxmlformats.org/drawingml/2006/picture">
+                  <pic:nvPicPr>
+                    <pic:cNvPr id="2107130450" name="Picture 1" descr="A screenshot of a computer program&#10;&#10;AI-generated content may be incorrect."/>
+                    <pic:cNvPicPr/>
+                  </pic:nvPicPr>
+                  <pic:blipFill>
+                    <a:blip r:embed="rId6"/>
+                    <a:stretch>
+                      <a:fillRect/>
+                    </a:stretch>
+                  </pic:blipFill>
+                  <pic:spPr>
+                    <a:xfrm>
+                      <a:off x="0" y="0"/>
+                      <a:ext cx="5943600" cy="6257925"/>
+                    </a:xfrm>
+                    <a:prstGeom prst="rect">
+                      <a:avLst/>
+                    </a:prstGeom>
+                  </pic:spPr>
+                </pic:pic>
+              </a:graphicData>
+            </a:graphic>
+          </wp:inline>
+        </w:drawing>
+      </w:r>
+    </w:p>
+    <w:p>
+      <w:pPr>
+        <w:spacing w:after="0"/>
+        <w:rPr>
+          <w:rFonts w:ascii="Times New Roman" w:hAnsi="Times New Roman" w:cs="Times New Roman"/>
+        </w:rPr>
+      </w:pPr>
+      <w:r>
+        <w:rPr>
+          <w:rFonts w:ascii="Times New Roman" w:hAnsi="Times New Roman" w:cs="Times New Roman"/>
+        </w:rPr>
+        <w:t>After correcting the pointer initialization, the program compiled without warnings, and the loop was able to execute</w:t>
+      </w:r>
+      <w:r>
+        <w:rPr>
+          <w:rFonts w:ascii="Times New Roman" w:hAnsi="Times New Roman" w:cs="Times New Roman"/>
+        </w:rPr>
+        <w:t xml:space="preserve"> – but it executed with a memory leak, causing the third error</w:t>
+      </w:r>
+      <w:r>
+        <w:rPr>
+          <w:rFonts w:ascii="Times New Roman" w:hAnsi="Times New Roman" w:cs="Times New Roman"/>
+        </w:rPr>
+        <w:t>.</w:t>
+      </w:r>
+    </w:p>
+    <w:p>
+      <w:pPr>
+        <w:spacing w:after="0"/>
+        <w:rPr>
+          <w:rFonts w:ascii="Times New Roman" w:hAnsi="Times New Roman" w:cs="Times New Roman"/>
+        </w:rPr>
+      </w:pPr>
+    </w:p>
+    <w:p>
+      <w:pPr>
+        <w:spacing w:after="0"/>
+        <w:rPr>
+          <w:rFonts w:ascii="Times New Roman" w:hAnsi="Times New Roman" w:cs="Times New Roman"/>
+        </w:rPr>
+      </w:pPr>
+      <w:r>
+        <w:rPr>
+          <w:rFonts w:ascii="Times New Roman" w:hAnsi="Times New Roman" w:cs="Times New Roman"/>
+        </w:rPr>
+        <w:t xml:space="preserve">This third error was due to the creation of </w:t>
+      </w:r>
+      <w:proofErr w:type="spellStart"/>
+      <w:proofErr w:type="gramStart"/>
+      <w:r>
+        <w:rPr>
+          <w:rFonts w:ascii="Times New Roman" w:hAnsi="Times New Roman" w:cs="Times New Roman"/>
+        </w:rPr>
+        <w:t>mysteryAnimal</w:t>
+      </w:r>
+      <w:proofErr w:type="spellEnd"/>
+      <w:proofErr w:type="gramEnd"/>
+      <w:r>
+        <w:rPr>
+          <w:rFonts w:ascii="Times New Roman" w:hAnsi="Times New Roman" w:cs="Times New Roman"/>
+        </w:rPr>
+        <w:t xml:space="preserve"> at the top of every while loop, only freeing the object after exiting the game. Because of this, if there happens to be more than one round played, only the latest object gets freed while the others remain referenced on the heap.</w:t>
+      </w:r>
     </w:p>
     <w:p>
       <w:pPr>
@@ -169,6 +416,12 @@
           <w:rFonts w:ascii="Times New Roman" w:hAnsi="Times New Roman" w:cs="Times New Roman"/>
         </w:rPr>
       </w:pPr>
+      <w:r>
+        <w:rPr>
+          <w:rFonts w:ascii="Times New Roman" w:hAnsi="Times New Roman" w:cs="Times New Roman"/>
+        </w:rPr>
+        <w:t>C++ allows us to create a pointer on the stack. Whatever memory is on the stack at the time of creation, it will point to somewhere on the heap. That memory on the heap can be whatever was left there previously, initializing the pointer to “garbage”.</w:t>
+      </w:r>
     </w:p>
     <w:p>
       <w:pPr>
@@ -239,47 +492,63 @@
           <w:rFonts w:ascii="Times New Roman" w:hAnsi="Times New Roman" w:cs="Times New Roman"/>
         </w:rPr>
       </w:pPr>
-    </w:p>
-    <w:p>
-      <w:pPr>
-        <w:spacing w:after="0"/>
-        <w:rPr>
-          <w:rFonts w:ascii="Times New Roman" w:hAnsi="Times New Roman" w:cs="Times New Roman"/>
-        </w:rPr>
-      </w:pPr>
-    </w:p>
-    <w:p>
-      <w:pPr>
-        <w:spacing w:after="0"/>
-        <w:rPr>
-          <w:rFonts w:ascii="Times New Roman" w:hAnsi="Times New Roman" w:cs="Times New Roman"/>
-          <w:b/>
-          <w:bCs/>
-        </w:rPr>
-      </w:pPr>
-      <w:r>
-        <w:rPr>
-          <w:rFonts w:ascii="Times New Roman" w:hAnsi="Times New Roman" w:cs="Times New Roman"/>
-          <w:b/>
-          <w:bCs/>
-        </w:rPr>
-        <w:t>#</w:t>
-      </w:r>
-      <w:r>
-        <w:rPr>
-          <w:rFonts w:ascii="Times New Roman" w:hAnsi="Times New Roman" w:cs="Times New Roman"/>
-          <w:b/>
-          <w:bCs/>
-        </w:rPr>
-        <w:t>3</w:t>
-      </w:r>
-      <w:r>
-        <w:rPr>
-          <w:rFonts w:ascii="Times New Roman" w:hAnsi="Times New Roman" w:cs="Times New Roman"/>
-          <w:b/>
-          <w:bCs/>
-        </w:rPr>
-        <w:t xml:space="preserve"> – Run the program for 3 different guesses. On each guess, print out:</w:t>
+      <w:r>
+        <w:rPr>
+          <w:rFonts w:ascii="Times New Roman" w:hAnsi="Times New Roman" w:cs="Times New Roman"/>
+        </w:rPr>
+        <w:t xml:space="preserve">The pointer should be initialized to </w:t>
+      </w:r>
+      <w:r>
+        <w:rPr>
+          <w:rFonts w:ascii="Times New Roman" w:hAnsi="Times New Roman" w:cs="Times New Roman"/>
+        </w:rPr>
+        <w:t>a value</w:t>
+      </w:r>
+      <w:r>
+        <w:rPr>
+          <w:rFonts w:ascii="Times New Roman" w:hAnsi="Times New Roman" w:cs="Times New Roman"/>
+        </w:rPr>
+        <w:t xml:space="preserve"> before being able to dereference it. Because this was not done, the crash results from an invalid read of memory on the heap </w:t>
+      </w:r>
+      <w:proofErr w:type="gramStart"/>
+      <w:r>
+        <w:rPr>
+          <w:rFonts w:ascii="Times New Roman" w:hAnsi="Times New Roman" w:cs="Times New Roman"/>
+        </w:rPr>
+        <w:t>at the moment</w:t>
+      </w:r>
+      <w:proofErr w:type="gramEnd"/>
+      <w:r>
+        <w:rPr>
+          <w:rFonts w:ascii="Times New Roman" w:hAnsi="Times New Roman" w:cs="Times New Roman"/>
+        </w:rPr>
+        <w:t xml:space="preserve"> of dereferencing. </w:t>
+      </w:r>
+    </w:p>
+    <w:p>
+      <w:pPr>
+        <w:spacing w:after="0"/>
+        <w:rPr>
+          <w:rFonts w:ascii="Times New Roman" w:hAnsi="Times New Roman" w:cs="Times New Roman"/>
+        </w:rPr>
+      </w:pPr>
+    </w:p>
+    <w:p>
+      <w:pPr>
+        <w:spacing w:after="0"/>
+        <w:rPr>
+          <w:rFonts w:ascii="Times New Roman" w:hAnsi="Times New Roman" w:cs="Times New Roman"/>
+          <w:b/>
+          <w:bCs/>
+        </w:rPr>
+      </w:pPr>
+      <w:r>
+        <w:rPr>
+          <w:rFonts w:ascii="Times New Roman" w:hAnsi="Times New Roman" w:cs="Times New Roman"/>
+          <w:b/>
+          <w:bCs/>
+        </w:rPr>
+        <w:t>#3 – Run the program for 3 different guesses. On each guess, print out:</w:t>
       </w:r>
     </w:p>
     <w:p>
@@ -295,6 +564,7 @@
           <w:bCs/>
         </w:rPr>
       </w:pPr>
+      <w:bookmarkStart w:id="0" w:name="_Hlk212388085"/>
       <w:r>
         <w:rPr>
           <w:rFonts w:ascii="Times New Roman" w:hAnsi="Times New Roman" w:cs="Times New Roman"/>
@@ -386,6 +656,7 @@
         <w:t xml:space="preserve"> at the address where the pointer is pointing.</w:t>
       </w:r>
     </w:p>
+    <w:bookmarkEnd w:id="0"/>
     <w:p>
       <w:pPr>
         <w:numPr>
@@ -435,49 +706,641 @@
           <w:rFonts w:ascii="Times New Roman" w:hAnsi="Times New Roman" w:cs="Times New Roman"/>
         </w:rPr>
       </w:pPr>
-    </w:p>
-    <w:p>
-      <w:pPr>
-        <w:spacing w:after="0"/>
-        <w:rPr>
-          <w:rFonts w:ascii="Times New Roman" w:hAnsi="Times New Roman" w:cs="Times New Roman"/>
-        </w:rPr>
-      </w:pPr>
-    </w:p>
-    <w:p>
-      <w:pPr>
-        <w:spacing w:after="0"/>
-        <w:rPr>
-          <w:rFonts w:ascii="Times New Roman" w:hAnsi="Times New Roman" w:cs="Times New Roman"/>
-          <w:b/>
-          <w:bCs/>
-        </w:rPr>
-      </w:pPr>
-      <w:r>
-        <w:rPr>
-          <w:rFonts w:ascii="Times New Roman" w:hAnsi="Times New Roman" w:cs="Times New Roman"/>
-          <w:b/>
-          <w:bCs/>
-        </w:rPr>
-        <w:t>#</w:t>
-      </w:r>
-      <w:r>
-        <w:rPr>
-          <w:rFonts w:ascii="Times New Roman" w:hAnsi="Times New Roman" w:cs="Times New Roman"/>
-          <w:b/>
-          <w:bCs/>
-        </w:rPr>
-        <w:t>4</w:t>
-      </w:r>
-      <w:r>
-        <w:rPr>
-          <w:rFonts w:ascii="Times New Roman" w:hAnsi="Times New Roman" w:cs="Times New Roman"/>
-          <w:b/>
-          <w:bCs/>
-        </w:rPr>
-        <w:t xml:space="preserve"> - Relative to the stack and heap, where is the </w:t>
+      <w:r>
+        <w:rPr>
+          <w:rFonts w:ascii="Times New Roman" w:hAnsi="Times New Roman" w:cs="Times New Roman"/>
+        </w:rPr>
+        <w:t xml:space="preserve">I executed this program in GDB and entered a breakpoint after the creation of </w:t>
       </w:r>
       <w:proofErr w:type="spellStart"/>
+      <w:proofErr w:type="gramStart"/>
+      <w:r>
+        <w:rPr>
+          <w:rFonts w:ascii="Times New Roman" w:hAnsi="Times New Roman" w:cs="Times New Roman"/>
+        </w:rPr>
+        <w:t>mysteryAnimal</w:t>
+      </w:r>
+      <w:proofErr w:type="spellEnd"/>
+      <w:proofErr w:type="gramEnd"/>
+      <w:r>
+        <w:rPr>
+          <w:rFonts w:ascii="Times New Roman" w:hAnsi="Times New Roman" w:cs="Times New Roman"/>
+        </w:rPr>
+        <w:t>. Then, I dissected all the requested information before continuing and reaching the breakpoint again.</w:t>
+      </w:r>
+    </w:p>
+    <w:p>
+      <w:pPr>
+        <w:spacing w:after="0"/>
+        <w:rPr>
+          <w:rFonts w:ascii="Times New Roman" w:hAnsi="Times New Roman" w:cs="Times New Roman"/>
+        </w:rPr>
+      </w:pPr>
+      <w:r>
+        <w:rPr>
+          <w:rFonts w:ascii="Times New Roman" w:hAnsi="Times New Roman" w:cs="Times New Roman"/>
+        </w:rPr>
+        <w:lastRenderedPageBreak/>
+        <w:drawing>
+          <wp:inline distT="0" distB="0" distL="0" distR="0" wp14:anchorId="2C269EE0" wp14:editId="59C2FF4C">
+            <wp:extent cx="5943600" cy="4130040"/>
+            <wp:effectExtent l="0" t="0" r="0" b="3810"/>
+            <wp:docPr id="824730449" name="Picture 1"/>
+            <wp:cNvGraphicFramePr>
+              <a:graphicFrameLocks xmlns:a="http://schemas.openxmlformats.org/drawingml/2006/main" noChangeAspect="1"/>
+            </wp:cNvGraphicFramePr>
+            <a:graphic xmlns:a="http://schemas.openxmlformats.org/drawingml/2006/main">
+              <a:graphicData uri="http://schemas.openxmlformats.org/drawingml/2006/picture">
+                <pic:pic xmlns:pic="http://schemas.openxmlformats.org/drawingml/2006/picture">
+                  <pic:nvPicPr>
+                    <pic:cNvPr id="824730449" name=""/>
+                    <pic:cNvPicPr/>
+                  </pic:nvPicPr>
+                  <pic:blipFill>
+                    <a:blip r:embed="rId7"/>
+                    <a:stretch>
+                      <a:fillRect/>
+                    </a:stretch>
+                  </pic:blipFill>
+                  <pic:spPr>
+                    <a:xfrm>
+                      <a:off x="0" y="0"/>
+                      <a:ext cx="5943600" cy="4130040"/>
+                    </a:xfrm>
+                    <a:prstGeom prst="rect">
+                      <a:avLst/>
+                    </a:prstGeom>
+                  </pic:spPr>
+                </pic:pic>
+              </a:graphicData>
+            </a:graphic>
+          </wp:inline>
+        </w:drawing>
+      </w:r>
+    </w:p>
+    <w:p>
+      <w:pPr>
+        <w:spacing w:after="0"/>
+        <w:rPr>
+          <w:rFonts w:ascii="Times New Roman" w:hAnsi="Times New Roman" w:cs="Times New Roman"/>
+        </w:rPr>
+      </w:pPr>
+      <w:r>
+        <w:rPr>
+          <w:rFonts w:ascii="Times New Roman" w:hAnsi="Times New Roman" w:cs="Times New Roman"/>
+        </w:rPr>
+        <w:drawing>
+          <wp:inline distT="0" distB="0" distL="0" distR="0" wp14:anchorId="72DC45B5" wp14:editId="48EAAC36">
+            <wp:extent cx="5943600" cy="3103245"/>
+            <wp:effectExtent l="0" t="0" r="0" b="1905"/>
+            <wp:docPr id="52470471" name="Picture 1" descr="A screenshot of a computer program&#10;&#10;AI-generated content may be incorrect."/>
+            <wp:cNvGraphicFramePr>
+              <a:graphicFrameLocks xmlns:a="http://schemas.openxmlformats.org/drawingml/2006/main" noChangeAspect="1"/>
+            </wp:cNvGraphicFramePr>
+            <a:graphic xmlns:a="http://schemas.openxmlformats.org/drawingml/2006/main">
+              <a:graphicData uri="http://schemas.openxmlformats.org/drawingml/2006/picture">
+                <pic:pic xmlns:pic="http://schemas.openxmlformats.org/drawingml/2006/picture">
+                  <pic:nvPicPr>
+                    <pic:cNvPr id="52470471" name="Picture 1" descr="A screenshot of a computer program&#10;&#10;AI-generated content may be incorrect."/>
+                    <pic:cNvPicPr/>
+                  </pic:nvPicPr>
+                  <pic:blipFill>
+                    <a:blip r:embed="rId8"/>
+                    <a:stretch>
+                      <a:fillRect/>
+                    </a:stretch>
+                  </pic:blipFill>
+                  <pic:spPr>
+                    <a:xfrm>
+                      <a:off x="0" y="0"/>
+                      <a:ext cx="5943600" cy="3103245"/>
+                    </a:xfrm>
+                    <a:prstGeom prst="rect">
+                      <a:avLst/>
+                    </a:prstGeom>
+                  </pic:spPr>
+                </pic:pic>
+              </a:graphicData>
+            </a:graphic>
+          </wp:inline>
+        </w:drawing>
+      </w:r>
+    </w:p>
+    <w:p>
+      <w:pPr>
+        <w:spacing w:after="0"/>
+        <w:rPr>
+          <w:rFonts w:ascii="Times New Roman" w:hAnsi="Times New Roman" w:cs="Times New Roman"/>
+        </w:rPr>
+      </w:pPr>
+    </w:p>
+    <w:p>
+      <w:pPr>
+        <w:spacing w:after="0"/>
+        <w:rPr>
+          <w:rFonts w:ascii="Times New Roman" w:hAnsi="Times New Roman" w:cs="Times New Roman"/>
+        </w:rPr>
+      </w:pPr>
+      <w:r>
+        <w:rPr>
+          <w:rFonts w:ascii="Times New Roman" w:hAnsi="Times New Roman" w:cs="Times New Roman"/>
+        </w:rPr>
+        <w:lastRenderedPageBreak/>
+        <w:drawing>
+          <wp:inline distT="0" distB="0" distL="0" distR="0" wp14:anchorId="56F5FF4D" wp14:editId="49D95ADA">
+            <wp:extent cx="5943600" cy="5146040"/>
+            <wp:effectExtent l="0" t="0" r="0" b="0"/>
+            <wp:docPr id="1650688000" name="Picture 1" descr="A computer screen shot of a program&#10;&#10;AI-generated content may be incorrect."/>
+            <wp:cNvGraphicFramePr>
+              <a:graphicFrameLocks xmlns:a="http://schemas.openxmlformats.org/drawingml/2006/main" noChangeAspect="1"/>
+            </wp:cNvGraphicFramePr>
+            <a:graphic xmlns:a="http://schemas.openxmlformats.org/drawingml/2006/main">
+              <a:graphicData uri="http://schemas.openxmlformats.org/drawingml/2006/picture">
+                <pic:pic xmlns:pic="http://schemas.openxmlformats.org/drawingml/2006/picture">
+                  <pic:nvPicPr>
+                    <pic:cNvPr id="1650688000" name="Picture 1" descr="A computer screen shot of a program&#10;&#10;AI-generated content may be incorrect."/>
+                    <pic:cNvPicPr/>
+                  </pic:nvPicPr>
+                  <pic:blipFill>
+                    <a:blip r:embed="rId9"/>
+                    <a:stretch>
+                      <a:fillRect/>
+                    </a:stretch>
+                  </pic:blipFill>
+                  <pic:spPr>
+                    <a:xfrm>
+                      <a:off x="0" y="0"/>
+                      <a:ext cx="5943600" cy="5146040"/>
+                    </a:xfrm>
+                    <a:prstGeom prst="rect">
+                      <a:avLst/>
+                    </a:prstGeom>
+                  </pic:spPr>
+                </pic:pic>
+              </a:graphicData>
+            </a:graphic>
+          </wp:inline>
+        </w:drawing>
+      </w:r>
+    </w:p>
+    <w:p>
+      <w:pPr>
+        <w:spacing w:after="0"/>
+        <w:rPr>
+          <w:rFonts w:ascii="Times New Roman" w:hAnsi="Times New Roman" w:cs="Times New Roman"/>
+        </w:rPr>
+      </w:pPr>
+      <w:r>
+        <w:rPr>
+          <w:rFonts w:ascii="Times New Roman" w:hAnsi="Times New Roman" w:cs="Times New Roman"/>
+        </w:rPr>
+        <w:drawing>
+          <wp:inline distT="0" distB="0" distL="0" distR="0" wp14:anchorId="593603A5" wp14:editId="5E1E131D">
+            <wp:extent cx="5943600" cy="2955290"/>
+            <wp:effectExtent l="0" t="0" r="0" b="0"/>
+            <wp:docPr id="801225136" name="Picture 1" descr="A screen shot of a computer program&#10;&#10;AI-generated content may be incorrect."/>
+            <wp:cNvGraphicFramePr>
+              <a:graphicFrameLocks xmlns:a="http://schemas.openxmlformats.org/drawingml/2006/main" noChangeAspect="1"/>
+            </wp:cNvGraphicFramePr>
+            <a:graphic xmlns:a="http://schemas.openxmlformats.org/drawingml/2006/main">
+              <a:graphicData uri="http://schemas.openxmlformats.org/drawingml/2006/picture">
+                <pic:pic xmlns:pic="http://schemas.openxmlformats.org/drawingml/2006/picture">
+                  <pic:nvPicPr>
+                    <pic:cNvPr id="801225136" name="Picture 1" descr="A screen shot of a computer program&#10;&#10;AI-generated content may be incorrect."/>
+                    <pic:cNvPicPr/>
+                  </pic:nvPicPr>
+                  <pic:blipFill>
+                    <a:blip r:embed="rId10"/>
+                    <a:stretch>
+                      <a:fillRect/>
+                    </a:stretch>
+                  </pic:blipFill>
+                  <pic:spPr>
+                    <a:xfrm>
+                      <a:off x="0" y="0"/>
+                      <a:ext cx="5943600" cy="2955290"/>
+                    </a:xfrm>
+                    <a:prstGeom prst="rect">
+                      <a:avLst/>
+                    </a:prstGeom>
+                  </pic:spPr>
+                </pic:pic>
+              </a:graphicData>
+            </a:graphic>
+          </wp:inline>
+        </w:drawing>
+      </w:r>
+    </w:p>
+    <w:p>
+      <w:pPr>
+        <w:spacing w:after="0"/>
+        <w:rPr>
+          <w:rFonts w:ascii="Times New Roman" w:hAnsi="Times New Roman" w:cs="Times New Roman"/>
+        </w:rPr>
+      </w:pPr>
+      <w:r>
+        <w:rPr>
+          <w:rFonts w:ascii="Times New Roman" w:hAnsi="Times New Roman" w:cs="Times New Roman"/>
+        </w:rPr>
+        <w:lastRenderedPageBreak/>
+        <w:drawing>
+          <wp:inline distT="0" distB="0" distL="0" distR="0" wp14:anchorId="36071A38" wp14:editId="1293151A">
+            <wp:extent cx="5943600" cy="5119370"/>
+            <wp:effectExtent l="0" t="0" r="0" b="5080"/>
+            <wp:docPr id="964744261" name="Picture 1" descr="A computer screen shot of a program&#10;&#10;AI-generated content may be incorrect."/>
+            <wp:cNvGraphicFramePr>
+              <a:graphicFrameLocks xmlns:a="http://schemas.openxmlformats.org/drawingml/2006/main" noChangeAspect="1"/>
+            </wp:cNvGraphicFramePr>
+            <a:graphic xmlns:a="http://schemas.openxmlformats.org/drawingml/2006/main">
+              <a:graphicData uri="http://schemas.openxmlformats.org/drawingml/2006/picture">
+                <pic:pic xmlns:pic="http://schemas.openxmlformats.org/drawingml/2006/picture">
+                  <pic:nvPicPr>
+                    <pic:cNvPr id="964744261" name="Picture 1" descr="A computer screen shot of a program&#10;&#10;AI-generated content may be incorrect."/>
+                    <pic:cNvPicPr/>
+                  </pic:nvPicPr>
+                  <pic:blipFill>
+                    <a:blip r:embed="rId11"/>
+                    <a:stretch>
+                      <a:fillRect/>
+                    </a:stretch>
+                  </pic:blipFill>
+                  <pic:spPr>
+                    <a:xfrm>
+                      <a:off x="0" y="0"/>
+                      <a:ext cx="5943600" cy="5119370"/>
+                    </a:xfrm>
+                    <a:prstGeom prst="rect">
+                      <a:avLst/>
+                    </a:prstGeom>
+                  </pic:spPr>
+                </pic:pic>
+              </a:graphicData>
+            </a:graphic>
+          </wp:inline>
+        </w:drawing>
+      </w:r>
+    </w:p>
+    <w:p>
+      <w:pPr>
+        <w:spacing w:after="0"/>
+        <w:rPr>
+          <w:rFonts w:ascii="Times New Roman" w:hAnsi="Times New Roman" w:cs="Times New Roman"/>
+        </w:rPr>
+      </w:pPr>
+      <w:r>
+        <w:rPr>
+          <w:rFonts w:ascii="Times New Roman" w:hAnsi="Times New Roman" w:cs="Times New Roman"/>
+        </w:rPr>
+        <w:drawing>
+          <wp:inline distT="0" distB="0" distL="0" distR="0" wp14:anchorId="617303DE" wp14:editId="74D1E7F8">
+            <wp:extent cx="5943600" cy="2926080"/>
+            <wp:effectExtent l="0" t="0" r="0" b="7620"/>
+            <wp:docPr id="626742374" name="Picture 1" descr="A computer screen shot of a program&#10;&#10;AI-generated content may be incorrect."/>
+            <wp:cNvGraphicFramePr>
+              <a:graphicFrameLocks xmlns:a="http://schemas.openxmlformats.org/drawingml/2006/main" noChangeAspect="1"/>
+            </wp:cNvGraphicFramePr>
+            <a:graphic xmlns:a="http://schemas.openxmlformats.org/drawingml/2006/main">
+              <a:graphicData uri="http://schemas.openxmlformats.org/drawingml/2006/picture">
+                <pic:pic xmlns:pic="http://schemas.openxmlformats.org/drawingml/2006/picture">
+                  <pic:nvPicPr>
+                    <pic:cNvPr id="626742374" name="Picture 1" descr="A computer screen shot of a program&#10;&#10;AI-generated content may be incorrect."/>
+                    <pic:cNvPicPr/>
+                  </pic:nvPicPr>
+                  <pic:blipFill>
+                    <a:blip r:embed="rId12"/>
+                    <a:stretch>
+                      <a:fillRect/>
+                    </a:stretch>
+                  </pic:blipFill>
+                  <pic:spPr>
+                    <a:xfrm>
+                      <a:off x="0" y="0"/>
+                      <a:ext cx="5943600" cy="2926080"/>
+                    </a:xfrm>
+                    <a:prstGeom prst="rect">
+                      <a:avLst/>
+                    </a:prstGeom>
+                  </pic:spPr>
+                </pic:pic>
+              </a:graphicData>
+            </a:graphic>
+          </wp:inline>
+        </w:drawing>
+      </w:r>
+    </w:p>
+    <w:p>
+      <w:pPr>
+        <w:spacing w:after="0"/>
+        <w:rPr>
+          <w:rFonts w:ascii="Times New Roman" w:hAnsi="Times New Roman" w:cs="Times New Roman"/>
+        </w:rPr>
+      </w:pPr>
+      <w:r>
+        <w:rPr>
+          <w:rFonts w:ascii="Times New Roman" w:hAnsi="Times New Roman" w:cs="Times New Roman"/>
+        </w:rPr>
+        <w:lastRenderedPageBreak/>
+        <w:drawing>
+          <wp:inline distT="0" distB="0" distL="0" distR="0" wp14:anchorId="30453D9F" wp14:editId="764A5B3C">
+            <wp:extent cx="5943600" cy="5120005"/>
+            <wp:effectExtent l="0" t="0" r="0" b="4445"/>
+            <wp:docPr id="1026463683" name="Picture 1" descr="A computer screen shot of a program&#10;&#10;AI-generated content may be incorrect."/>
+            <wp:cNvGraphicFramePr>
+              <a:graphicFrameLocks xmlns:a="http://schemas.openxmlformats.org/drawingml/2006/main" noChangeAspect="1"/>
+            </wp:cNvGraphicFramePr>
+            <a:graphic xmlns:a="http://schemas.openxmlformats.org/drawingml/2006/main">
+              <a:graphicData uri="http://schemas.openxmlformats.org/drawingml/2006/picture">
+                <pic:pic xmlns:pic="http://schemas.openxmlformats.org/drawingml/2006/picture">
+                  <pic:nvPicPr>
+                    <pic:cNvPr id="1026463683" name="Picture 1" descr="A computer screen shot of a program&#10;&#10;AI-generated content may be incorrect."/>
+                    <pic:cNvPicPr/>
+                  </pic:nvPicPr>
+                  <pic:blipFill>
+                    <a:blip r:embed="rId13"/>
+                    <a:stretch>
+                      <a:fillRect/>
+                    </a:stretch>
+                  </pic:blipFill>
+                  <pic:spPr>
+                    <a:xfrm>
+                      <a:off x="0" y="0"/>
+                      <a:ext cx="5943600" cy="5120005"/>
+                    </a:xfrm>
+                    <a:prstGeom prst="rect">
+                      <a:avLst/>
+                    </a:prstGeom>
+                  </pic:spPr>
+                </pic:pic>
+              </a:graphicData>
+            </a:graphic>
+          </wp:inline>
+        </w:drawing>
+      </w:r>
+    </w:p>
+    <w:p>
+      <w:pPr>
+        <w:spacing w:after="0"/>
+        <w:rPr>
+          <w:rFonts w:ascii="Times New Roman" w:hAnsi="Times New Roman" w:cs="Times New Roman"/>
+        </w:rPr>
+      </w:pPr>
+      <w:r>
+        <w:rPr>
+          <w:rFonts w:ascii="Times New Roman" w:hAnsi="Times New Roman" w:cs="Times New Roman"/>
+        </w:rPr>
+        <w:lastRenderedPageBreak/>
+        <w:drawing>
+          <wp:inline distT="0" distB="0" distL="0" distR="0" wp14:anchorId="577F70F2" wp14:editId="255A2335">
+            <wp:extent cx="5943600" cy="3800475"/>
+            <wp:effectExtent l="0" t="0" r="0" b="9525"/>
+            <wp:docPr id="1227537340" name="Picture 1" descr="A screen shot of a computer&#10;&#10;AI-generated content may be incorrect."/>
+            <wp:cNvGraphicFramePr>
+              <a:graphicFrameLocks xmlns:a="http://schemas.openxmlformats.org/drawingml/2006/main" noChangeAspect="1"/>
+            </wp:cNvGraphicFramePr>
+            <a:graphic xmlns:a="http://schemas.openxmlformats.org/drawingml/2006/main">
+              <a:graphicData uri="http://schemas.openxmlformats.org/drawingml/2006/picture">
+                <pic:pic xmlns:pic="http://schemas.openxmlformats.org/drawingml/2006/picture">
+                  <pic:nvPicPr>
+                    <pic:cNvPr id="1227537340" name="Picture 1" descr="A screen shot of a computer&#10;&#10;AI-generated content may be incorrect."/>
+                    <pic:cNvPicPr/>
+                  </pic:nvPicPr>
+                  <pic:blipFill>
+                    <a:blip r:embed="rId14"/>
+                    <a:stretch>
+                      <a:fillRect/>
+                    </a:stretch>
+                  </pic:blipFill>
+                  <pic:spPr>
+                    <a:xfrm>
+                      <a:off x="0" y="0"/>
+                      <a:ext cx="5943600" cy="3800475"/>
+                    </a:xfrm>
+                    <a:prstGeom prst="rect">
+                      <a:avLst/>
+                    </a:prstGeom>
+                  </pic:spPr>
+                </pic:pic>
+              </a:graphicData>
+            </a:graphic>
+          </wp:inline>
+        </w:drawing>
+      </w:r>
+    </w:p>
+    <w:p>
+      <w:pPr>
+        <w:spacing w:after="0"/>
+        <w:rPr>
+          <w:rFonts w:ascii="Times New Roman" w:hAnsi="Times New Roman" w:cs="Times New Roman"/>
+        </w:rPr>
+      </w:pPr>
+      <w:r>
+        <w:rPr>
+          <w:rFonts w:ascii="Times New Roman" w:hAnsi="Times New Roman" w:cs="Times New Roman"/>
+        </w:rPr>
+        <w:t xml:space="preserve">The first 2 screenshots show the stack and the requested info on starting the program. The next 6 screenshots show the same information after the input of one guess. </w:t>
+      </w:r>
+    </w:p>
+    <w:p>
+      <w:pPr>
+        <w:spacing w:after="0"/>
+        <w:rPr>
+          <w:rFonts w:ascii="Times New Roman" w:hAnsi="Times New Roman" w:cs="Times New Roman"/>
+        </w:rPr>
+      </w:pPr>
+      <w:r>
+        <w:rPr>
+          <w:rFonts w:ascii="Times New Roman" w:hAnsi="Times New Roman" w:cs="Times New Roman"/>
+        </w:rPr>
+        <w:t>We can observe that the</w:t>
+      </w:r>
+      <w:r>
+        <w:rPr>
+          <w:rFonts w:ascii="Times New Roman" w:hAnsi="Times New Roman" w:cs="Times New Roman"/>
+        </w:rPr>
+        <w:t xml:space="preserve"> address of the </w:t>
+      </w:r>
+      <w:proofErr w:type="spellStart"/>
+      <w:proofErr w:type="gramStart"/>
+      <w:r>
+        <w:rPr>
+          <w:rFonts w:ascii="Times New Roman" w:hAnsi="Times New Roman" w:cs="Times New Roman"/>
+        </w:rPr>
+        <w:t>mysteryAnimal</w:t>
+      </w:r>
+      <w:proofErr w:type="spellEnd"/>
+      <w:proofErr w:type="gramEnd"/>
+      <w:r>
+        <w:rPr>
+          <w:rFonts w:ascii="Times New Roman" w:hAnsi="Times New Roman" w:cs="Times New Roman"/>
+        </w:rPr>
+        <w:t xml:space="preserve"> pointer</w:t>
+      </w:r>
+      <w:r>
+        <w:rPr>
+          <w:rFonts w:ascii="Times New Roman" w:hAnsi="Times New Roman" w:cs="Times New Roman"/>
+        </w:rPr>
+        <w:t>, t</w:t>
+      </w:r>
+      <w:r>
+        <w:rPr>
+          <w:rFonts w:ascii="Times New Roman" w:hAnsi="Times New Roman" w:cs="Times New Roman"/>
+        </w:rPr>
+        <w:t>he address where the pointer is pointing</w:t>
+      </w:r>
+      <w:r>
+        <w:rPr>
+          <w:rFonts w:ascii="Times New Roman" w:hAnsi="Times New Roman" w:cs="Times New Roman"/>
+        </w:rPr>
+        <w:t>, and t</w:t>
+      </w:r>
+      <w:r>
+        <w:rPr>
+          <w:rFonts w:ascii="Times New Roman" w:hAnsi="Times New Roman" w:cs="Times New Roman"/>
+        </w:rPr>
+        <w:t>he value located at the address where the pointer is pointing</w:t>
+      </w:r>
+      <w:r>
+        <w:rPr>
+          <w:rFonts w:ascii="Times New Roman" w:hAnsi="Times New Roman" w:cs="Times New Roman"/>
+        </w:rPr>
+        <w:t xml:space="preserve"> do not change. Also, the stack pointer is also not changing (</w:t>
+      </w:r>
+      <w:proofErr w:type="spellStart"/>
+      <w:r>
+        <w:rPr>
+          <w:rFonts w:ascii="Times New Roman" w:hAnsi="Times New Roman" w:cs="Times New Roman"/>
+        </w:rPr>
+        <w:t>rsp</w:t>
+      </w:r>
+      <w:proofErr w:type="spellEnd"/>
+      <w:r>
+        <w:rPr>
+          <w:rFonts w:ascii="Times New Roman" w:hAnsi="Times New Roman" w:cs="Times New Roman"/>
+        </w:rPr>
+        <w:t>)</w:t>
+      </w:r>
+      <w:r>
+        <w:rPr>
+          <w:rFonts w:ascii="Times New Roman" w:hAnsi="Times New Roman" w:cs="Times New Roman"/>
+        </w:rPr>
+        <w:t xml:space="preserve">. </w:t>
+      </w:r>
+    </w:p>
+    <w:p>
+      <w:pPr>
+        <w:spacing w:after="0"/>
+        <w:rPr>
+          <w:rFonts w:ascii="Times New Roman" w:hAnsi="Times New Roman" w:cs="Times New Roman"/>
+        </w:rPr>
+      </w:pPr>
+      <w:r>
+        <w:rPr>
+          <w:rFonts w:ascii="Times New Roman" w:hAnsi="Times New Roman" w:cs="Times New Roman"/>
+        </w:rPr>
+        <w:t xml:space="preserve">RSP does not change because we remain inside the main function. All local variables are existent on the stack already, indicated by the unchanging address of </w:t>
+      </w:r>
+      <w:proofErr w:type="spellStart"/>
+      <w:r>
+        <w:rPr>
+          <w:rFonts w:ascii="Times New Roman" w:hAnsi="Times New Roman" w:cs="Times New Roman"/>
+        </w:rPr>
+        <w:t>mysteryAnimal</w:t>
+      </w:r>
+      <w:proofErr w:type="spellEnd"/>
+      <w:r>
+        <w:rPr>
+          <w:rFonts w:ascii="Times New Roman" w:hAnsi="Times New Roman" w:cs="Times New Roman"/>
+        </w:rPr>
+        <w:t xml:space="preserve"> (0x7ff…ffdc38).</w:t>
+      </w:r>
+    </w:p>
+    <w:p>
+      <w:pPr>
+        <w:spacing w:after="0"/>
+        <w:rPr>
+          <w:rFonts w:ascii="Times New Roman" w:hAnsi="Times New Roman" w:cs="Times New Roman"/>
+        </w:rPr>
+      </w:pPr>
+      <w:r>
+        <w:rPr>
+          <w:rFonts w:ascii="Times New Roman" w:hAnsi="Times New Roman" w:cs="Times New Roman"/>
+        </w:rPr>
+        <w:t xml:space="preserve">The address the pointer is pointing to also does not change because we free that memory on the heap, and then immediately re-allocate it. Since that allocation is the same size, the memory manager under the hood takes the same block back. </w:t>
+      </w:r>
+    </w:p>
+    <w:p>
+      <w:pPr>
+        <w:spacing w:after="0"/>
+        <w:rPr>
+          <w:rFonts w:ascii="Times New Roman" w:hAnsi="Times New Roman" w:cs="Times New Roman"/>
+        </w:rPr>
+      </w:pPr>
+    </w:p>
+    <w:p>
+      <w:pPr>
+        <w:spacing w:after="0"/>
+        <w:rPr>
+          <w:rFonts w:ascii="Times New Roman" w:hAnsi="Times New Roman" w:cs="Times New Roman"/>
+          <w:b/>
+          <w:bCs/>
+        </w:rPr>
+      </w:pPr>
+      <w:r>
+        <w:rPr>
+          <w:rFonts w:ascii="Times New Roman" w:hAnsi="Times New Roman" w:cs="Times New Roman"/>
+          <w:b/>
+          <w:bCs/>
+          <w:color w:val="A02B93" w:themeColor="accent5"/>
+        </w:rPr>
+        <w:t xml:space="preserve">That was a </w:t>
+      </w:r>
+      <w:proofErr w:type="gramStart"/>
+      <w:r>
+        <w:rPr>
+          <w:rFonts w:ascii="Times New Roman" w:hAnsi="Times New Roman" w:cs="Times New Roman"/>
+          <w:b/>
+          <w:bCs/>
+          <w:color w:val="A02B93" w:themeColor="accent5"/>
+        </w:rPr>
+        <w:t>long winded</w:t>
+      </w:r>
+      <w:proofErr w:type="gramEnd"/>
+      <w:r>
+        <w:rPr>
+          <w:rFonts w:ascii="Times New Roman" w:hAnsi="Times New Roman" w:cs="Times New Roman"/>
+          <w:b/>
+          <w:bCs/>
+          <w:color w:val="A02B93" w:themeColor="accent5"/>
+        </w:rPr>
+        <w:t xml:space="preserve"> explanation to say that the stack grows from the top of memory </w:t>
+      </w:r>
+    </w:p>
+    <w:p>
+      <w:pPr>
+        <w:spacing w:after="0"/>
+        <w:rPr>
+          <w:rFonts w:ascii="Times New Roman" w:hAnsi="Times New Roman" w:cs="Times New Roman"/>
+        </w:rPr>
+      </w:pPr>
+    </w:p>
+    <w:p>
+      <w:pPr>
+        <w:spacing w:after="0"/>
+        <w:rPr>
+          <w:rFonts w:ascii="Times New Roman" w:hAnsi="Times New Roman" w:cs="Times New Roman"/>
+          <w:b/>
+          <w:bCs/>
+        </w:rPr>
+      </w:pPr>
+      <w:r>
+        <w:rPr>
+          <w:rFonts w:ascii="Times New Roman" w:hAnsi="Times New Roman" w:cs="Times New Roman"/>
+          <w:b/>
+          <w:bCs/>
+        </w:rPr>
+        <w:t xml:space="preserve">#4 - Relative to the stack and heap, where is the </w:t>
+      </w:r>
+      <w:proofErr w:type="spellStart"/>
       <w:r>
         <w:rPr>
           <w:rFonts w:ascii="Times New Roman" w:hAnsi="Times New Roman" w:cs="Times New Roman"/>
@@ -494,6 +1357,101 @@
           <w:bCs/>
         </w:rPr>
         <w:t xml:space="preserve"> located? What is its address? Add it to the diagram.</w:t>
+      </w:r>
+    </w:p>
+    <w:p>
+      <w:pPr>
+        <w:spacing w:after="0"/>
+        <w:rPr>
+          <w:rFonts w:ascii="Times New Roman" w:hAnsi="Times New Roman" w:cs="Times New Roman"/>
+        </w:rPr>
+      </w:pPr>
+      <w:r>
+        <w:rPr>
+          <w:rFonts w:ascii="Times New Roman" w:hAnsi="Times New Roman" w:cs="Times New Roman"/>
+        </w:rPr>
+        <w:drawing>
+          <wp:inline distT="0" distB="0" distL="0" distR="0" wp14:anchorId="38A19D33" wp14:editId="6B0D57A9">
+            <wp:extent cx="5943600" cy="353695"/>
+            <wp:effectExtent l="0" t="0" r="0" b="8255"/>
+            <wp:docPr id="1972621633" name="Picture 1"/>
+            <wp:cNvGraphicFramePr>
+              <a:graphicFrameLocks xmlns:a="http://schemas.openxmlformats.org/drawingml/2006/main" noChangeAspect="1"/>
+            </wp:cNvGraphicFramePr>
+            <a:graphic xmlns:a="http://schemas.openxmlformats.org/drawingml/2006/main">
+              <a:graphicData uri="http://schemas.openxmlformats.org/drawingml/2006/picture">
+                <pic:pic xmlns:pic="http://schemas.openxmlformats.org/drawingml/2006/picture">
+                  <pic:nvPicPr>
+                    <pic:cNvPr id="1972621633" name=""/>
+                    <pic:cNvPicPr/>
+                  </pic:nvPicPr>
+                  <pic:blipFill>
+                    <a:blip r:embed="rId15"/>
+                    <a:stretch>
+                      <a:fillRect/>
+                    </a:stretch>
+                  </pic:blipFill>
+                  <pic:spPr>
+                    <a:xfrm>
+                      <a:off x="0" y="0"/>
+                      <a:ext cx="5943600" cy="353695"/>
+                    </a:xfrm>
+                    <a:prstGeom prst="rect">
+                      <a:avLst/>
+                    </a:prstGeom>
+                  </pic:spPr>
+                </pic:pic>
+              </a:graphicData>
+            </a:graphic>
+          </wp:inline>
+        </w:drawing>
+      </w:r>
+    </w:p>
+    <w:p>
+      <w:pPr>
+        <w:spacing w:after="0"/>
+        <w:rPr>
+          <w:rFonts w:ascii="Times New Roman" w:hAnsi="Times New Roman" w:cs="Times New Roman"/>
+        </w:rPr>
+      </w:pPr>
+    </w:p>
+    <w:p>
+      <w:pPr>
+        <w:spacing w:after="0"/>
+        <w:rPr>
+          <w:rFonts w:ascii="Times New Roman" w:hAnsi="Times New Roman" w:cs="Times New Roman"/>
+        </w:rPr>
+      </w:pPr>
+    </w:p>
+    <w:p>
+      <w:pPr>
+        <w:spacing w:after="0"/>
+        <w:rPr>
+          <w:rFonts w:ascii="Times New Roman" w:hAnsi="Times New Roman" w:cs="Times New Roman"/>
+        </w:rPr>
+      </w:pPr>
+    </w:p>
+    <w:p>
+      <w:pPr>
+        <w:spacing w:after="0"/>
+        <w:rPr>
+          <w:rFonts w:ascii="Times New Roman" w:hAnsi="Times New Roman" w:cs="Times New Roman"/>
+        </w:rPr>
+      </w:pPr>
+    </w:p>
+    <w:p>
+      <w:pPr>
+        <w:spacing w:after="0"/>
+        <w:rPr>
+          <w:rFonts w:ascii="Times New Roman" w:hAnsi="Times New Roman" w:cs="Times New Roman"/>
+        </w:rPr>
+      </w:pPr>
+      <w:r>
+        <w:rPr>
+          <w:rFonts w:ascii="Times New Roman" w:hAnsi="Times New Roman" w:cs="Times New Roman"/>
+        </w:rPr>
+        <w:lastRenderedPageBreak/>
+        <w:t>Below is the diagram for questions 3 and 4:</w:t>
       </w:r>
     </w:p>
     <w:p>

</xml_diff>

<commit_message>
upload finished word doc report
</commit_message>
<xml_diff>
--- a/lab03_guess_whos_fault/Courtney_Lab3_report.docx
+++ b/lab03_guess_whos_fault/Courtney_Lab3_report.docx
@@ -75,35 +75,7 @@
         <w:rPr>
           <w:rFonts w:ascii="Times New Roman" w:hAnsi="Times New Roman" w:cs="Times New Roman"/>
         </w:rPr>
-        <w:t xml:space="preserve">Optimization is just a fancy way of getting the compiler to execute code quicker, anywhere between no optimizations (-O0) and the max (-O3). It allows tools like </w:t>
-      </w:r>
-      <w:proofErr w:type="spellStart"/>
-      <w:r>
-        <w:rPr>
-          <w:rFonts w:ascii="Times New Roman" w:hAnsi="Times New Roman" w:cs="Times New Roman"/>
-        </w:rPr>
-        <w:t>Valgrind</w:t>
-      </w:r>
-      <w:proofErr w:type="spellEnd"/>
-      <w:r>
-        <w:rPr>
-          <w:rFonts w:ascii="Times New Roman" w:hAnsi="Times New Roman" w:cs="Times New Roman"/>
-        </w:rPr>
-        <w:t xml:space="preserve"> to read errors and memory leaks better. The downside is that if you use too high an optimization level, it can obfuscate some of the error handling that </w:t>
-      </w:r>
-      <w:proofErr w:type="spellStart"/>
-      <w:r>
-        <w:rPr>
-          <w:rFonts w:ascii="Times New Roman" w:hAnsi="Times New Roman" w:cs="Times New Roman"/>
-        </w:rPr>
-        <w:t>Valgrind</w:t>
-      </w:r>
-      <w:proofErr w:type="spellEnd"/>
-      <w:r>
-        <w:rPr>
-          <w:rFonts w:ascii="Times New Roman" w:hAnsi="Times New Roman" w:cs="Times New Roman"/>
-        </w:rPr>
-        <w:t xml:space="preserve"> uses to check. </w:t>
+        <w:t xml:space="preserve">Optimization is just a fancy way of getting the compiler to execute code quicker, anywhere between no optimizations (-O0) and the max (-O3). It allows tools like Valgrind to read errors and memory leaks better. The downside is that if you use too high an optimization level, it can obfuscate some of the error handling that Valgrind uses to check. </w:t>
       </w:r>
     </w:p>
     <w:p>
@@ -166,21 +138,7 @@
         <w:rPr>
           <w:rFonts w:ascii="Times New Roman" w:hAnsi="Times New Roman" w:cs="Times New Roman"/>
         </w:rPr>
-        <w:t xml:space="preserve">It appears that, from the Warnings, </w:t>
-      </w:r>
-      <w:proofErr w:type="spellStart"/>
-      <w:r>
-        <w:rPr>
-          <w:rFonts w:ascii="Times New Roman" w:hAnsi="Times New Roman" w:cs="Times New Roman"/>
-        </w:rPr>
-        <w:t>mysteryAnimal</w:t>
-      </w:r>
-      <w:proofErr w:type="spellEnd"/>
-      <w:r>
-        <w:rPr>
-          <w:rFonts w:ascii="Times New Roman" w:hAnsi="Times New Roman" w:cs="Times New Roman"/>
-        </w:rPr>
-        <w:t xml:space="preserve"> was declared on line 32, but is uninitialized</w:t>
+        <w:t>It appears that, from the Warnings, mysteryAnimal was declared on line 32, but is uninitialized</w:t>
       </w:r>
       <w:r>
         <w:rPr>
@@ -201,55 +159,13 @@
           <w:rFonts w:ascii="Times New Roman" w:hAnsi="Times New Roman" w:cs="Times New Roman"/>
         </w:rPr>
         <w:lastRenderedPageBreak/>
-        <w:t xml:space="preserve">Next, from </w:t>
-      </w:r>
-      <w:proofErr w:type="spellStart"/>
-      <w:r>
-        <w:rPr>
-          <w:rFonts w:ascii="Times New Roman" w:hAnsi="Times New Roman" w:cs="Times New Roman"/>
-        </w:rPr>
-        <w:t>Valgrind’s</w:t>
-      </w:r>
-      <w:proofErr w:type="spellEnd"/>
-      <w:r>
-        <w:rPr>
-          <w:rFonts w:ascii="Times New Roman" w:hAnsi="Times New Roman" w:cs="Times New Roman"/>
-        </w:rPr>
-        <w:t xml:space="preserve"> leak check, I was unable to write to STDIN after the prompt </w:t>
-      </w:r>
-      <w:proofErr w:type="gramStart"/>
-      <w:r>
-        <w:rPr>
-          <w:rFonts w:ascii="Times New Roman" w:hAnsi="Times New Roman" w:cs="Times New Roman"/>
-        </w:rPr>
-        <w:t>showed</w:t>
-      </w:r>
-      <w:proofErr w:type="gramEnd"/>
-      <w:r>
-        <w:rPr>
-          <w:rFonts w:ascii="Times New Roman" w:hAnsi="Times New Roman" w:cs="Times New Roman"/>
-        </w:rPr>
-        <w:t>.</w:t>
-      </w:r>
-      <w:r>
-        <w:rPr>
-          <w:rFonts w:ascii="Times New Roman" w:hAnsi="Times New Roman" w:cs="Times New Roman"/>
-        </w:rPr>
-        <w:t xml:space="preserve"> This was because the program tried to read where the pointer was </w:t>
-      </w:r>
-      <w:proofErr w:type="gramStart"/>
-      <w:r>
-        <w:rPr>
-          <w:rFonts w:ascii="Times New Roman" w:hAnsi="Times New Roman" w:cs="Times New Roman"/>
-        </w:rPr>
-        <w:t>looking, but</w:t>
-      </w:r>
-      <w:proofErr w:type="gramEnd"/>
-      <w:r>
-        <w:rPr>
-          <w:rFonts w:ascii="Times New Roman" w:hAnsi="Times New Roman" w:cs="Times New Roman"/>
-        </w:rPr>
-        <w:t xml:space="preserve"> failed – causing the second error.</w:t>
+        <w:t>Next, from Valgrind’s leak check, I was unable to write to STDIN after the prompt showed.</w:t>
+      </w:r>
+      <w:r>
+        <w:rPr>
+          <w:rFonts w:ascii="Times New Roman" w:hAnsi="Times New Roman" w:cs="Times New Roman"/>
+        </w:rPr>
+        <w:t xml:space="preserve"> This was because the program tried to read where the pointer was looking, but failed – causing the second error.</w:t>
       </w:r>
     </w:p>
     <w:p>
@@ -346,23 +262,7 @@
         <w:rPr>
           <w:rFonts w:ascii="Times New Roman" w:hAnsi="Times New Roman" w:cs="Times New Roman"/>
         </w:rPr>
-        <w:t xml:space="preserve">This third error was due to the creation of </w:t>
-      </w:r>
-      <w:proofErr w:type="spellStart"/>
-      <w:proofErr w:type="gramStart"/>
-      <w:r>
-        <w:rPr>
-          <w:rFonts w:ascii="Times New Roman" w:hAnsi="Times New Roman" w:cs="Times New Roman"/>
-        </w:rPr>
-        <w:t>mysteryAnimal</w:t>
-      </w:r>
-      <w:proofErr w:type="spellEnd"/>
-      <w:proofErr w:type="gramEnd"/>
-      <w:r>
-        <w:rPr>
-          <w:rFonts w:ascii="Times New Roman" w:hAnsi="Times New Roman" w:cs="Times New Roman"/>
-        </w:rPr>
-        <w:t xml:space="preserve"> at the top of every while loop, only freeing the object after exiting the game. Because of this, if there happens to be more than one round played, only the latest object gets freed while the others remain referenced on the heap.</w:t>
+        <w:t>This third error was due to the creation of mysteryAnimal at the top of every while loop, only freeing the object after exiting the game. Because of this, if there happens to be more than one round played, only the latest object gets freed while the others remain referenced on the heap.</w:t>
       </w:r>
     </w:p>
     <w:p>
@@ -388,101 +288,47 @@
           <w:b/>
           <w:bCs/>
         </w:rPr>
-        <w:t xml:space="preserve">#1 – When </w:t>
-      </w:r>
-      <w:proofErr w:type="spellStart"/>
-      <w:r>
+        <w:t>#1 – When mysteryAnimal is declared, the next instruction prints out: “The animal is initialized to: …” It is never initialized to a variable. Why does this not crash?? What is it being initialized to??</w:t>
+      </w:r>
+    </w:p>
+    <w:p>
+      <w:pPr>
+        <w:spacing w:after="0"/>
+        <w:rPr>
+          <w:rFonts w:ascii="Times New Roman" w:hAnsi="Times New Roman" w:cs="Times New Roman"/>
+        </w:rPr>
+      </w:pPr>
+      <w:r>
+        <w:rPr>
+          <w:rFonts w:ascii="Times New Roman" w:hAnsi="Times New Roman" w:cs="Times New Roman"/>
+        </w:rPr>
+        <w:t>C++ allows us to create a pointer on the stack. Whatever memory is on the stack at the time of creation, it will point to somewhere on the heap. That memory on the heap can be whatever was left there previously, initializing the pointer to “garbage”.</w:t>
+      </w:r>
+    </w:p>
+    <w:p>
+      <w:pPr>
+        <w:spacing w:after="0"/>
+        <w:rPr>
+          <w:rFonts w:ascii="Times New Roman" w:hAnsi="Times New Roman" w:cs="Times New Roman"/>
+        </w:rPr>
+      </w:pPr>
+    </w:p>
+    <w:p>
+      <w:pPr>
+        <w:spacing w:after="0"/>
         <w:rPr>
           <w:rFonts w:ascii="Times New Roman" w:hAnsi="Times New Roman" w:cs="Times New Roman"/>
           <w:b/>
           <w:bCs/>
         </w:rPr>
-        <w:t>mysteryAnimal</w:t>
-      </w:r>
-      <w:proofErr w:type="spellEnd"/>
+      </w:pPr>
       <w:r>
         <w:rPr>
           <w:rFonts w:ascii="Times New Roman" w:hAnsi="Times New Roman" w:cs="Times New Roman"/>
           <w:b/>
           <w:bCs/>
         </w:rPr>
-        <w:t xml:space="preserve"> is declared, the next instruction prints out: “The animal is initialized to: …” It is never initialized to a variable. Why does this not crash?? What is it being initialized to??</w:t>
-      </w:r>
-    </w:p>
-    <w:p>
-      <w:pPr>
-        <w:spacing w:after="0"/>
-        <w:rPr>
-          <w:rFonts w:ascii="Times New Roman" w:hAnsi="Times New Roman" w:cs="Times New Roman"/>
-        </w:rPr>
-      </w:pPr>
-      <w:r>
-        <w:rPr>
-          <w:rFonts w:ascii="Times New Roman" w:hAnsi="Times New Roman" w:cs="Times New Roman"/>
-        </w:rPr>
-        <w:t>C++ allows us to create a pointer on the stack. Whatever memory is on the stack at the time of creation, it will point to somewhere on the heap. That memory on the heap can be whatever was left there previously, initializing the pointer to “garbage”.</w:t>
-      </w:r>
-    </w:p>
-    <w:p>
-      <w:pPr>
-        <w:spacing w:after="0"/>
-        <w:rPr>
-          <w:rFonts w:ascii="Times New Roman" w:hAnsi="Times New Roman" w:cs="Times New Roman"/>
-        </w:rPr>
-      </w:pPr>
-    </w:p>
-    <w:p>
-      <w:pPr>
-        <w:spacing w:after="0"/>
-        <w:rPr>
-          <w:rFonts w:ascii="Times New Roman" w:hAnsi="Times New Roman" w:cs="Times New Roman"/>
-          <w:b/>
-          <w:bCs/>
-        </w:rPr>
-      </w:pPr>
-      <w:r>
-        <w:rPr>
-          <w:rFonts w:ascii="Times New Roman" w:hAnsi="Times New Roman" w:cs="Times New Roman"/>
-          <w:b/>
-          <w:bCs/>
-        </w:rPr>
-        <w:t>#2 – Why is your program crashing on this line: “std::</w:t>
-      </w:r>
-      <w:proofErr w:type="spellStart"/>
-      <w:r>
-        <w:rPr>
-          <w:rFonts w:ascii="Times New Roman" w:hAnsi="Times New Roman" w:cs="Times New Roman"/>
-          <w:b/>
-          <w:bCs/>
-        </w:rPr>
-        <w:t>cout</w:t>
-      </w:r>
-      <w:proofErr w:type="spellEnd"/>
-      <w:r>
-        <w:rPr>
-          <w:rFonts w:ascii="Times New Roman" w:hAnsi="Times New Roman" w:cs="Times New Roman"/>
-          <w:b/>
-          <w:bCs/>
-        </w:rPr>
-        <w:t xml:space="preserve"> &lt;&lt; "The animal should </w:t>
-      </w:r>
-      <w:proofErr w:type="spellStart"/>
-      <w:r>
-        <w:rPr>
-          <w:rFonts w:ascii="Times New Roman" w:hAnsi="Times New Roman" w:cs="Times New Roman"/>
-          <w:b/>
-          <w:bCs/>
-        </w:rPr>
-        <w:t>initally</w:t>
-      </w:r>
-      <w:proofErr w:type="spellEnd"/>
-      <w:r>
-        <w:rPr>
-          <w:rFonts w:ascii="Times New Roman" w:hAnsi="Times New Roman" w:cs="Times New Roman"/>
-          <w:b/>
-          <w:bCs/>
-        </w:rPr>
-        <w:t xml:space="preserve"> be nothing:…”?</w:t>
+        <w:t>#2 – Why is your program crashing on this line: “std::cout &lt;&lt; "The animal should initally be nothing:…”?</w:t>
       </w:r>
     </w:p>
     <w:p>
@@ -508,21 +354,7 @@
         <w:rPr>
           <w:rFonts w:ascii="Times New Roman" w:hAnsi="Times New Roman" w:cs="Times New Roman"/>
         </w:rPr>
-        <w:t xml:space="preserve"> before being able to dereference it. Because this was not done, the crash results from an invalid read of memory on the heap </w:t>
-      </w:r>
-      <w:proofErr w:type="gramStart"/>
-      <w:r>
-        <w:rPr>
-          <w:rFonts w:ascii="Times New Roman" w:hAnsi="Times New Roman" w:cs="Times New Roman"/>
-        </w:rPr>
-        <w:t>at the moment</w:t>
-      </w:r>
-      <w:proofErr w:type="gramEnd"/>
-      <w:r>
-        <w:rPr>
-          <w:rFonts w:ascii="Times New Roman" w:hAnsi="Times New Roman" w:cs="Times New Roman"/>
-        </w:rPr>
-        <w:t xml:space="preserve"> of dereferencing. </w:t>
+        <w:t xml:space="preserve"> before being able to dereference it. Because this was not done, the crash results from an invalid read of memory on the heap at the moment of dereferencing. </w:t>
       </w:r>
     </w:p>
     <w:p>
@@ -571,27 +403,7 @@
           <w:b/>
           <w:bCs/>
         </w:rPr>
-        <w:t xml:space="preserve">- The address of the </w:t>
-      </w:r>
-      <w:proofErr w:type="spellStart"/>
-      <w:proofErr w:type="gramStart"/>
-      <w:r>
-        <w:rPr>
-          <w:rFonts w:ascii="Times New Roman" w:hAnsi="Times New Roman" w:cs="Times New Roman"/>
-          <w:b/>
-          <w:bCs/>
-        </w:rPr>
-        <w:t>mysteryAnimal</w:t>
-      </w:r>
-      <w:proofErr w:type="spellEnd"/>
-      <w:proofErr w:type="gramEnd"/>
-      <w:r>
-        <w:rPr>
-          <w:rFonts w:ascii="Times New Roman" w:hAnsi="Times New Roman" w:cs="Times New Roman"/>
-          <w:b/>
-          <w:bCs/>
-        </w:rPr>
-        <w:t xml:space="preserve"> pointer</w:t>
+        <w:t>- The address of the mysteryAnimal pointer</w:t>
       </w:r>
     </w:p>
     <w:p>
@@ -635,25 +447,7 @@
           <w:b/>
           <w:bCs/>
         </w:rPr>
-        <w:t xml:space="preserve">- The value </w:t>
-      </w:r>
-      <w:proofErr w:type="gramStart"/>
-      <w:r>
-        <w:rPr>
-          <w:rFonts w:ascii="Times New Roman" w:hAnsi="Times New Roman" w:cs="Times New Roman"/>
-          <w:b/>
-          <w:bCs/>
-        </w:rPr>
-        <w:t>located</w:t>
-      </w:r>
-      <w:proofErr w:type="gramEnd"/>
-      <w:r>
-        <w:rPr>
-          <w:rFonts w:ascii="Times New Roman" w:hAnsi="Times New Roman" w:cs="Times New Roman"/>
-          <w:b/>
-          <w:bCs/>
-        </w:rPr>
-        <w:t xml:space="preserve"> at the address where the pointer is pointing.</w:t>
+        <w:t>- The value located at the address where the pointer is pointing.</w:t>
       </w:r>
     </w:p>
     <w:bookmarkEnd w:id="0"/>
@@ -710,23 +504,7 @@
         <w:rPr>
           <w:rFonts w:ascii="Times New Roman" w:hAnsi="Times New Roman" w:cs="Times New Roman"/>
         </w:rPr>
-        <w:t xml:space="preserve">I executed this program in GDB and entered a breakpoint after the creation of </w:t>
-      </w:r>
-      <w:proofErr w:type="spellStart"/>
-      <w:proofErr w:type="gramStart"/>
-      <w:r>
-        <w:rPr>
-          <w:rFonts w:ascii="Times New Roman" w:hAnsi="Times New Roman" w:cs="Times New Roman"/>
-        </w:rPr>
-        <w:t>mysteryAnimal</w:t>
-      </w:r>
-      <w:proofErr w:type="spellEnd"/>
-      <w:proofErr w:type="gramEnd"/>
-      <w:r>
-        <w:rPr>
-          <w:rFonts w:ascii="Times New Roman" w:hAnsi="Times New Roman" w:cs="Times New Roman"/>
-        </w:rPr>
-        <w:t>. Then, I dissected all the requested information before continuing and reaching the breakpoint again.</w:t>
+        <w:t>I executed this program in GDB and entered a breakpoint after the creation of mysteryAnimal. Then, I dissected all the requested information before continuing and reaching the breakpoint again.</w:t>
       </w:r>
     </w:p>
     <w:p>
@@ -1157,23 +935,7 @@
         <w:rPr>
           <w:rFonts w:ascii="Times New Roman" w:hAnsi="Times New Roman" w:cs="Times New Roman"/>
         </w:rPr>
-        <w:t xml:space="preserve"> address of the </w:t>
-      </w:r>
-      <w:proofErr w:type="spellStart"/>
-      <w:proofErr w:type="gramStart"/>
-      <w:r>
-        <w:rPr>
-          <w:rFonts w:ascii="Times New Roman" w:hAnsi="Times New Roman" w:cs="Times New Roman"/>
-        </w:rPr>
-        <w:t>mysteryAnimal</w:t>
-      </w:r>
-      <w:proofErr w:type="spellEnd"/>
-      <w:proofErr w:type="gramEnd"/>
-      <w:r>
-        <w:rPr>
-          <w:rFonts w:ascii="Times New Roman" w:hAnsi="Times New Roman" w:cs="Times New Roman"/>
-        </w:rPr>
-        <w:t xml:space="preserve"> pointer</w:t>
+        <w:t xml:space="preserve"> address of the mysteryAnimal pointer</w:t>
       </w:r>
       <w:r>
         <w:rPr>
@@ -1203,21 +965,7 @@
         <w:rPr>
           <w:rFonts w:ascii="Times New Roman" w:hAnsi="Times New Roman" w:cs="Times New Roman"/>
         </w:rPr>
-        <w:t xml:space="preserve"> do not change. Also, the stack pointer is also not changing (</w:t>
-      </w:r>
-      <w:proofErr w:type="spellStart"/>
-      <w:r>
-        <w:rPr>
-          <w:rFonts w:ascii="Times New Roman" w:hAnsi="Times New Roman" w:cs="Times New Roman"/>
-        </w:rPr>
-        <w:t>rsp</w:t>
-      </w:r>
-      <w:proofErr w:type="spellEnd"/>
-      <w:r>
-        <w:rPr>
-          <w:rFonts w:ascii="Times New Roman" w:hAnsi="Times New Roman" w:cs="Times New Roman"/>
-        </w:rPr>
-        <w:t>)</w:t>
+        <w:t xml:space="preserve"> do not change. Also, the stack pointer is also not changing (rsp)</w:t>
       </w:r>
       <w:r>
         <w:rPr>
@@ -1237,21 +985,7 @@
         <w:rPr>
           <w:rFonts w:ascii="Times New Roman" w:hAnsi="Times New Roman" w:cs="Times New Roman"/>
         </w:rPr>
-        <w:t xml:space="preserve">RSP does not change because we remain inside the main function. All local variables are existent on the stack already, indicated by the unchanging address of </w:t>
-      </w:r>
-      <w:proofErr w:type="spellStart"/>
-      <w:r>
-        <w:rPr>
-          <w:rFonts w:ascii="Times New Roman" w:hAnsi="Times New Roman" w:cs="Times New Roman"/>
-        </w:rPr>
-        <w:t>mysteryAnimal</w:t>
-      </w:r>
-      <w:proofErr w:type="spellEnd"/>
-      <w:r>
-        <w:rPr>
-          <w:rFonts w:ascii="Times New Roman" w:hAnsi="Times New Roman" w:cs="Times New Roman"/>
-        </w:rPr>
-        <w:t xml:space="preserve"> (0x7ff…ffdc38).</w:t>
+        <w:t>RSP does not change because we remain inside the main function. All local variables are existent on the stack already, indicated by the unchanging address of mysteryAnimal (0x7ff…ffdc38).</w:t>
       </w:r>
     </w:p>
     <w:p>
@@ -1292,71 +1026,33 @@
           <w:bCs/>
           <w:color w:val="A02B93" w:themeColor="accent5"/>
         </w:rPr>
-        <w:t xml:space="preserve">That was a </w:t>
-      </w:r>
-      <w:proofErr w:type="gramStart"/>
-      <w:r>
+        <w:t xml:space="preserve">That was a long winded explanation to say that the stack grows from the top of memory </w:t>
+      </w:r>
+    </w:p>
+    <w:p>
+      <w:pPr>
+        <w:spacing w:after="0"/>
+        <w:rPr>
+          <w:rFonts w:ascii="Times New Roman" w:hAnsi="Times New Roman" w:cs="Times New Roman"/>
+        </w:rPr>
+      </w:pPr>
+    </w:p>
+    <w:p>
+      <w:pPr>
+        <w:spacing w:after="0"/>
         <w:rPr>
           <w:rFonts w:ascii="Times New Roman" w:hAnsi="Times New Roman" w:cs="Times New Roman"/>
           <w:b/>
           <w:bCs/>
-          <w:color w:val="A02B93" w:themeColor="accent5"/>
-        </w:rPr>
-        <w:t>long winded</w:t>
-      </w:r>
-      <w:proofErr w:type="gramEnd"/>
+        </w:rPr>
+      </w:pPr>
       <w:r>
         <w:rPr>
           <w:rFonts w:ascii="Times New Roman" w:hAnsi="Times New Roman" w:cs="Times New Roman"/>
           <w:b/>
           <w:bCs/>
-          <w:color w:val="A02B93" w:themeColor="accent5"/>
-        </w:rPr>
-        <w:t xml:space="preserve"> explanation to say that the stack grows from the top of memory </w:t>
-      </w:r>
-    </w:p>
-    <w:p>
-      <w:pPr>
-        <w:spacing w:after="0"/>
-        <w:rPr>
-          <w:rFonts w:ascii="Times New Roman" w:hAnsi="Times New Roman" w:cs="Times New Roman"/>
-        </w:rPr>
-      </w:pPr>
-    </w:p>
-    <w:p>
-      <w:pPr>
-        <w:spacing w:after="0"/>
-        <w:rPr>
-          <w:rFonts w:ascii="Times New Roman" w:hAnsi="Times New Roman" w:cs="Times New Roman"/>
-          <w:b/>
-          <w:bCs/>
-        </w:rPr>
-      </w:pPr>
-      <w:r>
-        <w:rPr>
-          <w:rFonts w:ascii="Times New Roman" w:hAnsi="Times New Roman" w:cs="Times New Roman"/>
-          <w:b/>
-          <w:bCs/>
-        </w:rPr>
-        <w:t xml:space="preserve">#4 - Relative to the stack and heap, where is the </w:t>
-      </w:r>
-      <w:proofErr w:type="spellStart"/>
-      <w:r>
-        <w:rPr>
-          <w:rFonts w:ascii="Times New Roman" w:hAnsi="Times New Roman" w:cs="Times New Roman"/>
-          <w:b/>
-          <w:bCs/>
-        </w:rPr>
-        <w:t>staticWelcomeMessage</w:t>
-      </w:r>
-      <w:proofErr w:type="spellEnd"/>
-      <w:r>
-        <w:rPr>
-          <w:rFonts w:ascii="Times New Roman" w:hAnsi="Times New Roman" w:cs="Times New Roman"/>
-          <w:b/>
-          <w:bCs/>
-        </w:rPr>
-        <w:t xml:space="preserve"> located? What is its address? Add it to the diagram.</w:t>
+        </w:rPr>
+        <w:t>#4 - Relative to the stack and heap, where is the staticWelcomeMessage located? What is its address? Add it to the diagram.</w:t>
       </w:r>
     </w:p>
     <w:p>
@@ -1461,6 +1157,60 @@
           <w:rFonts w:ascii="Times New Roman" w:hAnsi="Times New Roman" w:cs="Times New Roman"/>
         </w:rPr>
       </w:pPr>
+      <w:r>
+        <w:rPr>
+          <w:rFonts w:ascii="Times New Roman" w:hAnsi="Times New Roman" w:cs="Times New Roman"/>
+          <w:noProof/>
+        </w:rPr>
+        <w:drawing>
+          <wp:inline distT="0" distB="0" distL="0" distR="0" wp14:anchorId="43DABEED" wp14:editId="25E01A8D">
+            <wp:extent cx="5943600" cy="6200775"/>
+            <wp:effectExtent l="0" t="0" r="0" b="9525"/>
+            <wp:docPr id="1903174341" name="Picture 1"/>
+            <wp:cNvGraphicFramePr>
+              <a:graphicFrameLocks xmlns:a="http://schemas.openxmlformats.org/drawingml/2006/main" noChangeAspect="1"/>
+            </wp:cNvGraphicFramePr>
+            <a:graphic xmlns:a="http://schemas.openxmlformats.org/drawingml/2006/main">
+              <a:graphicData uri="http://schemas.openxmlformats.org/drawingml/2006/picture">
+                <pic:pic xmlns:pic="http://schemas.openxmlformats.org/drawingml/2006/picture">
+                  <pic:nvPicPr>
+                    <pic:cNvPr id="0" name="Picture 1"/>
+                    <pic:cNvPicPr>
+                      <a:picLocks noChangeAspect="1" noChangeArrowheads="1"/>
+                    </pic:cNvPicPr>
+                  </pic:nvPicPr>
+                  <pic:blipFill>
+                    <a:blip r:embed="rId16" cstate="print">
+                      <a:extLst>
+                        <a:ext uri="{28A0092B-C50C-407E-A947-70E740481C1C}">
+                          <a14:useLocalDpi xmlns:a14="http://schemas.microsoft.com/office/drawing/2010/main" val="0"/>
+                        </a:ext>
+                      </a:extLst>
+                    </a:blip>
+                    <a:srcRect/>
+                    <a:stretch>
+                      <a:fillRect/>
+                    </a:stretch>
+                  </pic:blipFill>
+                  <pic:spPr bwMode="auto">
+                    <a:xfrm>
+                      <a:off x="0" y="0"/>
+                      <a:ext cx="5943600" cy="6200775"/>
+                    </a:xfrm>
+                    <a:prstGeom prst="rect">
+                      <a:avLst/>
+                    </a:prstGeom>
+                    <a:noFill/>
+                    <a:ln>
+                      <a:noFill/>
+                    </a:ln>
+                  </pic:spPr>
+                </pic:pic>
+              </a:graphicData>
+            </a:graphic>
+          </wp:inline>
+        </w:drawing>
+      </w:r>
     </w:p>
     <w:sectPr>
       <w:pgSz w:w="12240" w:h="15840"/>

</xml_diff>